<commit_message>
Writing documentation of simulation.py and fcfsalgotythm.py and thread.py
</commit_message>
<xml_diff>
--- a/docs/Dokumentacja.docx
+++ b/docs/Dokumentacja.docx
@@ -181,8 +181,6 @@
       <w:r>
         <w:t>danych wejściowych</w:t>
       </w:r>
-      <w:bookmarkStart w:id="0" w:name="_GoBack"/>
-      <w:bookmarkEnd w:id="0"/>
       <w:r>
         <w:t>. Pomimo symulacji może okazać się, że w skrajnych sytuacjach wydajność algorytmów będzie różna. Dlatego też zaleca się jak największą ilość danych wejściowych, aby zmniejszyć prawdopodobieńst</w:t>
       </w:r>
@@ -420,6 +418,1169 @@
         <w:t>0.14.2</w:t>
       </w:r>
     </w:p>
+    <w:p/>
+    <w:p/>
+    <w:p>
+      <w:pPr>
+        <w:pStyle w:val="Heading2"/>
+      </w:pPr>
+      <w:r>
+        <w:t>Struktura plików:</w:t>
+      </w:r>
+    </w:p>
+    <w:p/>
+    <w:p>
+      <w:r>
+        <w:t>simulation.py – plik główny, który wykonuje cały program</w:t>
+      </w:r>
+    </w:p>
+    <w:p>
+      <w:r>
+        <w:t>LICENSE – licencja programu</w:t>
+      </w:r>
+    </w:p>
+    <w:p>
+      <w:r>
+        <w:t>README.md – Krótki poradnik jak uruchomić program</w:t>
+      </w:r>
+    </w:p>
+    <w:p/>
+    <w:p>
+      <w:r>
+        <w:t>Katalogi:</w:t>
+      </w:r>
+    </w:p>
+    <w:p/>
+    <w:p>
+      <w:r>
+        <w:t>data/:</w:t>
+      </w:r>
+      <w:r>
+        <w:br/>
+      </w:r>
+      <w:r>
+        <w:t xml:space="preserve">Katalog zawierający wszystkie </w:t>
+      </w:r>
+      <w:r>
+        <w:t>pliki,</w:t>
+      </w:r>
+      <w:r>
+        <w:t xml:space="preserve"> na których pracuje program</w:t>
+      </w:r>
+    </w:p>
+    <w:p/>
+    <w:p>
+      <w:r>
+        <w:t>docs:/</w:t>
+      </w:r>
+    </w:p>
+    <w:p>
+      <w:r>
+        <w:t>Katalog zawiera całą dokumentacje programu</w:t>
+      </w:r>
+    </w:p>
+    <w:p/>
+    <w:p>
+      <w:r>
+        <w:t xml:space="preserve">sample:/ </w:t>
+      </w:r>
+    </w:p>
+    <w:p>
+      <w:r>
+        <w:t>Katalog zawiera wszystkie autorskie moduły używane w programie</w:t>
+      </w:r>
+    </w:p>
+    <w:p>
+      <w:r>
+        <w:t>Pliki katalogu:</w:t>
+      </w:r>
+    </w:p>
+    <w:p>
+      <w:r>
+        <w:t>thread.py – plik zawierający klasę „Thread”</w:t>
+      </w:r>
+    </w:p>
+    <w:p>
+      <w:r>
+        <w:lastRenderedPageBreak/>
+        <w:t>fcfsalgotythm.py – plik zawiera implementacje</w:t>
+      </w:r>
+      <w:r>
+        <w:t xml:space="preserve"> algorytmu FCSF na klasie „Thread”</w:t>
+      </w:r>
+    </w:p>
+    <w:p/>
+    <w:p>
+      <w:pPr>
+        <w:pStyle w:val="Heading1"/>
+      </w:pPr>
+      <w:r>
+        <w:t>simulation.py</w:t>
+      </w:r>
+    </w:p>
+    <w:p>
+      <w:r>
+        <w:t>Plik, który jest odpowiedzialny za wykonanie całego programu.</w:t>
+      </w:r>
+    </w:p>
+    <w:p/>
+    <w:p>
+      <w:pPr>
+        <w:pStyle w:val="Heading2"/>
+      </w:pPr>
+      <w:r>
+        <w:t>Import</w:t>
+      </w:r>
+    </w:p>
+    <w:p>
+      <w:r>
+        <w:t>Importuje całą zawartość modułu</w:t>
+      </w:r>
+      <w:r>
+        <w:t xml:space="preserve"> fcfsalgotythm.py</w:t>
+      </w:r>
+    </w:p>
+    <w:p/>
+    <w:p>
+      <w:pPr>
+        <w:pStyle w:val="Heading2"/>
+      </w:pPr>
+      <w:r>
+        <w:t>Zmienne</w:t>
+      </w:r>
+    </w:p>
+    <w:p>
+      <w:r>
+        <w:t>listOfWaitingTime</w:t>
+      </w:r>
+      <w:r>
+        <w:t xml:space="preserve"> –</w:t>
+      </w:r>
+      <w:r>
+        <w:t xml:space="preserve"> LISTA -</w:t>
+      </w:r>
+      <w:r>
+        <w:t xml:space="preserve"> zmienna globalna pliku </w:t>
+      </w:r>
+      <w:r>
+        <w:t>„</w:t>
+      </w:r>
+      <w:r>
+        <w:t>fcfsalgotythm.py</w:t>
+      </w:r>
+      <w:r>
+        <w:t xml:space="preserve">” - </w:t>
+      </w:r>
+      <w:r>
+        <w:br/>
+        <w:t xml:space="preserve">Przechowuje ona czasy oczekiwania </w:t>
+      </w:r>
+      <w:r>
+        <w:t>przetworzonych</w:t>
+      </w:r>
+      <w:r>
+        <w:t xml:space="preserve"> wątków.</w:t>
+      </w:r>
+    </w:p>
+    <w:p/>
+    <w:p>
+      <w:r>
+        <w:t>listOfProcessingTime</w:t>
+      </w:r>
+      <w:r>
+        <w:t>– LISTA - zmienna globalna pliku „</w:t>
+      </w:r>
+      <w:r>
+        <w:t>fcfsalgotythm.py</w:t>
+      </w:r>
+      <w:r>
+        <w:t xml:space="preserve">” - </w:t>
+      </w:r>
+      <w:r>
+        <w:br/>
+        <w:t xml:space="preserve">Przechowuje ona czasy </w:t>
+      </w:r>
+      <w:r>
+        <w:t>wykonania</w:t>
+      </w:r>
+      <w:r>
+        <w:t xml:space="preserve"> </w:t>
+      </w:r>
+      <w:r>
+        <w:t>przetworzonych</w:t>
+      </w:r>
+      <w:r>
+        <w:t xml:space="preserve"> wątków.</w:t>
+      </w:r>
+    </w:p>
+    <w:p/>
+    <w:p>
+      <w:pPr>
+        <w:pStyle w:val="Heading2"/>
+      </w:pPr>
+      <w:r>
+        <w:t>Działanie</w:t>
+      </w:r>
+    </w:p>
+    <w:p>
+      <w:r>
+        <w:t>Wykonaj algorytm FCFS dla danych</w:t>
+      </w:r>
+    </w:p>
+    <w:p>
+      <w:r>
+        <w:t>////// DO POPRAWY</w:t>
+      </w:r>
+    </w:p>
+    <w:p/>
+    <w:p/>
+    <w:p>
+      <w:pPr>
+        <w:pStyle w:val="Heading1"/>
+      </w:pPr>
+      <w:r>
+        <w:t>fcfsalgotythm.py</w:t>
+      </w:r>
+    </w:p>
+    <w:p>
+      <w:r>
+        <w:t>Plik, który zawiera implementacje algorytmu FCFS, na podstawie klasy „Thread”</w:t>
+      </w:r>
+    </w:p>
+    <w:p/>
+    <w:p>
+      <w:pPr>
+        <w:pStyle w:val="Heading2"/>
+      </w:pPr>
+      <w:r>
+        <w:t>Import</w:t>
+      </w:r>
+    </w:p>
+    <w:p>
+      <w:r>
+        <w:t>Moduł importuje klasę „Thread” z pliku thread.py</w:t>
+      </w:r>
+    </w:p>
+    <w:p/>
+    <w:p>
+      <w:pPr>
+        <w:pStyle w:val="Heading2"/>
+        <w:rPr>
+          <w:lang w:val="en-US"/>
+        </w:rPr>
+      </w:pPr>
+      <w:r>
+        <w:rPr>
+          <w:lang w:val="en-US"/>
+        </w:rPr>
+        <w:t>Zmienne globalne</w:t>
+      </w:r>
+      <w:r>
+        <w:rPr>
+          <w:lang w:val="en-US"/>
+        </w:rPr>
+        <w:br/>
+      </w:r>
+    </w:p>
+    <w:p>
+      <w:r>
+        <w:rPr>
+          <w:b/>
+        </w:rPr>
+        <w:t>listOfWaitingTime</w:t>
+      </w:r>
+      <w:r>
+        <w:t xml:space="preserve"> </w:t>
+      </w:r>
+      <w:r>
+        <w:t>–</w:t>
+      </w:r>
+      <w:r>
+        <w:t xml:space="preserve"> </w:t>
+      </w:r>
+      <w:r>
+        <w:t xml:space="preserve">Globalna </w:t>
+      </w:r>
+      <w:r>
+        <w:t>LISTA</w:t>
+      </w:r>
+      <w:r>
+        <w:t xml:space="preserve"> </w:t>
+      </w:r>
+      <w:r>
+        <w:br/>
+        <w:t>Zawiera czasy oczekiwania przetworzonych wątków</w:t>
+      </w:r>
+    </w:p>
+    <w:p/>
+    <w:p>
+      <w:pPr>
+        <w:rPr>
+          <w:lang w:val="en-US"/>
+        </w:rPr>
+      </w:pPr>
+      <w:r>
+        <w:rPr>
+          <w:b/>
+          <w:lang w:val="en-US"/>
+        </w:rPr>
+        <w:t>listOfProcessingTime</w:t>
+      </w:r>
+      <w:r>
+        <w:rPr>
+          <w:lang w:val="en-US"/>
+        </w:rPr>
+        <w:t xml:space="preserve"> </w:t>
+      </w:r>
+      <w:r>
+        <w:rPr>
+          <w:lang w:val="en-US"/>
+        </w:rPr>
+        <w:t>–</w:t>
+      </w:r>
+      <w:r>
+        <w:rPr>
+          <w:lang w:val="en-US"/>
+        </w:rPr>
+        <w:t xml:space="preserve"> </w:t>
+      </w:r>
+      <w:r>
+        <w:rPr>
+          <w:lang w:val="en-US"/>
+        </w:rPr>
+        <w:t>Globalna</w:t>
+      </w:r>
+      <w:r>
+        <w:rPr>
+          <w:lang w:val="en-US"/>
+        </w:rPr>
+        <w:t xml:space="preserve"> LISTA</w:t>
+      </w:r>
+      <w:r>
+        <w:rPr>
+          <w:lang w:val="en-US"/>
+        </w:rPr>
+        <w:t xml:space="preserve"> </w:t>
+      </w:r>
+    </w:p>
+    <w:p>
+      <w:r>
+        <w:t>Za</w:t>
+      </w:r>
+      <w:r>
+        <w:t>wiera czasy wykonania</w:t>
+      </w:r>
+      <w:r>
+        <w:t xml:space="preserve"> przetworzonych wątków</w:t>
+      </w:r>
+    </w:p>
+    <w:p/>
+    <w:p>
+      <w:pPr>
+        <w:rPr>
+          <w:lang w:val="en-US"/>
+        </w:rPr>
+      </w:pPr>
+      <w:r>
+        <w:rPr>
+          <w:b/>
+          <w:lang w:val="en-US"/>
+        </w:rPr>
+        <w:t>listOfThread</w:t>
+      </w:r>
+      <w:r>
+        <w:rPr>
+          <w:lang w:val="en-US"/>
+        </w:rPr>
+        <w:t xml:space="preserve"> </w:t>
+      </w:r>
+      <w:r>
+        <w:rPr>
+          <w:lang w:val="en-US"/>
+        </w:rPr>
+        <w:t>–</w:t>
+      </w:r>
+      <w:r>
+        <w:rPr>
+          <w:lang w:val="en-US"/>
+        </w:rPr>
+        <w:t xml:space="preserve"> </w:t>
+      </w:r>
+      <w:r>
+        <w:rPr>
+          <w:lang w:val="en-US"/>
+        </w:rPr>
+        <w:t xml:space="preserve">Globalna </w:t>
+      </w:r>
+      <w:r>
+        <w:rPr>
+          <w:lang w:val="en-US"/>
+        </w:rPr>
+        <w:t>LISTA</w:t>
+      </w:r>
+      <w:r>
+        <w:rPr>
+          <w:lang w:val="en-US"/>
+        </w:rPr>
+        <w:t xml:space="preserve"> </w:t>
+      </w:r>
+    </w:p>
+    <w:p>
+      <w:r>
+        <w:t>Zawiera kolejkę wątków (klasy “Thread”) do wykonania</w:t>
+      </w:r>
+    </w:p>
+    <w:p/>
+    <w:p>
+      <w:pPr>
+        <w:pStyle w:val="Heading2"/>
+      </w:pPr>
+      <w:r>
+        <w:t>Funkcje</w:t>
+      </w:r>
+    </w:p>
+    <w:p>
+      <w:pPr>
+        <w:pStyle w:val="Heading4"/>
+      </w:pPr>
+      <w:r>
+        <w:t>fcfs(listOfThreadNotClass = [], *args)</w:t>
+      </w:r>
+    </w:p>
+    <w:p>
+      <w:pPr>
+        <w:rPr>
+          <w:lang w:val="en-US"/>
+        </w:rPr>
+      </w:pPr>
+      <w:r>
+        <w:t xml:space="preserve">Funkcja, która zarządza całym algoytmem FCFS. </w:t>
+      </w:r>
+      <w:r>
+        <w:rPr>
+          <w:lang w:val="en-US"/>
+        </w:rPr>
+        <w:t>Używa zmiennych globalnych (</w:t>
+      </w:r>
+      <w:r>
+        <w:rPr>
+          <w:lang w:val="en-US"/>
+        </w:rPr>
+        <w:t>listOfWaitingTime</w:t>
+      </w:r>
+      <w:r>
+        <w:rPr>
+          <w:b/>
+          <w:lang w:val="en-US"/>
+        </w:rPr>
+        <w:t xml:space="preserve">, </w:t>
+      </w:r>
+      <w:r>
+        <w:rPr>
+          <w:lang w:val="en-US"/>
+        </w:rPr>
+        <w:t>listOfProcessingTime</w:t>
+      </w:r>
+      <w:r>
+        <w:rPr>
+          <w:b/>
+          <w:lang w:val="en-US"/>
+        </w:rPr>
+        <w:t xml:space="preserve">, </w:t>
+      </w:r>
+      <w:r>
+        <w:rPr>
+          <w:lang w:val="en-US"/>
+        </w:rPr>
+        <w:t>listOfThread</w:t>
+      </w:r>
+      <w:r>
+        <w:rPr>
+          <w:lang w:val="en-US"/>
+        </w:rPr>
+        <w:t xml:space="preserve">). </w:t>
+      </w:r>
+    </w:p>
+    <w:p>
+      <w:r>
+        <w:br/>
+        <w:t xml:space="preserve">Argumenty </w:t>
+      </w:r>
+      <w:r>
+        <w:br/>
+      </w:r>
+      <w:r>
+        <w:rPr>
+          <w:b/>
+        </w:rPr>
+        <w:lastRenderedPageBreak/>
+        <w:t>listOfThreadNotClass</w:t>
+      </w:r>
+      <w:r>
+        <w:rPr>
+          <w:b/>
+        </w:rPr>
+        <w:t xml:space="preserve"> – LISTA</w:t>
+      </w:r>
+      <w:r>
+        <w:br/>
+        <w:t>Lista z danymi ile czasu mają trwać poszczególne procesy.</w:t>
+      </w:r>
+    </w:p>
+    <w:p>
+      <w:pPr>
+        <w:rPr>
+          <w:b/>
+        </w:rPr>
+      </w:pPr>
+    </w:p>
+    <w:p/>
+    <w:p>
+      <w:pPr>
+        <w:pStyle w:val="Heading4"/>
+        <w:rPr>
+          <w:lang w:val="en-US"/>
+        </w:rPr>
+      </w:pPr>
+      <w:r>
+        <w:rPr>
+          <w:lang w:val="en-US"/>
+        </w:rPr>
+        <w:t>createArra</w:t>
+      </w:r>
+      <w:r>
+        <w:rPr>
+          <w:lang w:val="en-US"/>
+        </w:rPr>
+        <w:t>yOfTheads(listOfThreadNotClass)</w:t>
+      </w:r>
+    </w:p>
+    <w:p>
+      <w:r>
+        <w:t>Funkcja odpowiedzialna za stworzenie listy obiektów klasy “Thread”</w:t>
+      </w:r>
+      <w:r>
+        <w:t xml:space="preserve"> na podstawie tablicy z danymi i włożenie jej do tablicy </w:t>
+      </w:r>
+      <w:r>
+        <w:t>„</w:t>
+      </w:r>
+      <w:r>
+        <w:t>listOfThread</w:t>
+      </w:r>
+      <w:r>
+        <w:t>”</w:t>
+      </w:r>
+      <w:r>
+        <w:t>.</w:t>
+      </w:r>
+    </w:p>
+    <w:p/>
+    <w:p>
+      <w:r>
+        <w:t>Argumenty</w:t>
+      </w:r>
+      <w:r>
+        <w:br/>
+      </w:r>
+      <w:r>
+        <w:rPr>
+          <w:b/>
+        </w:rPr>
+        <w:t>listOfThreadNotClass – LISTA</w:t>
+      </w:r>
+      <w:r>
+        <w:br/>
+        <w:t>Lista z danymi ile czasu mają trwać poszczególne procesy.</w:t>
+      </w:r>
+    </w:p>
+    <w:p/>
+    <w:p>
+      <w:r>
+        <w:t xml:space="preserve">Zmienne </w:t>
+      </w:r>
+      <w:r>
+        <w:br/>
+      </w:r>
+      <w:r>
+        <w:rPr>
+          <w:b/>
+        </w:rPr>
+        <w:t>listOfThread</w:t>
+      </w:r>
+      <w:r>
+        <w:t xml:space="preserve"> – Globalna LISTA </w:t>
+      </w:r>
+    </w:p>
+    <w:p>
+      <w:r>
+        <w:t>Zawiera kolejkę wątków (klasy “Thread”) do wykonania</w:t>
+      </w:r>
+    </w:p>
+    <w:p/>
+    <w:p/>
+    <w:p>
+      <w:pPr>
+        <w:pStyle w:val="Heading4"/>
+      </w:pPr>
+      <w:r>
+        <w:t>fscsExecution()</w:t>
+      </w:r>
+    </w:p>
+    <w:p>
+      <w:r>
+        <w:t>Wykonanie algorytmu FCFS</w:t>
+      </w:r>
+      <w:r>
+        <w:t>.</w:t>
+      </w:r>
+      <w:r>
+        <w:t xml:space="preserve"> </w:t>
+      </w:r>
+      <w:r>
+        <w:t>Idzie</w:t>
+      </w:r>
+      <w:r>
+        <w:t xml:space="preserve"> wzdłuż kolejki, </w:t>
+      </w:r>
+      <w:r>
+        <w:t>wykonuje</w:t>
+      </w:r>
+      <w:r>
+        <w:t xml:space="preserve"> aktualny proces, dodaj</w:t>
+      </w:r>
+      <w:r>
+        <w:t>e</w:t>
+      </w:r>
+      <w:r>
+        <w:t xml:space="preserve"> czas wykonania wątku do pozostałych wątków w kolejce.</w:t>
+      </w:r>
+    </w:p>
+    <w:p/>
+    <w:p>
+      <w:r>
+        <w:t xml:space="preserve">Zmienne </w:t>
+      </w:r>
+    </w:p>
+    <w:p>
+      <w:r>
+        <w:rPr>
+          <w:b/>
+        </w:rPr>
+        <w:t xml:space="preserve">i </w:t>
+      </w:r>
+      <w:r>
+        <w:t xml:space="preserve">– INT </w:t>
+      </w:r>
+      <w:r>
+        <w:t xml:space="preserve">– </w:t>
+      </w:r>
+      <w:r>
+        <w:t>wartość domyślna</w:t>
+      </w:r>
+      <w:bookmarkStart w:id="0" w:name="_GoBack"/>
+      <w:bookmarkEnd w:id="0"/>
+      <w:r>
+        <w:t xml:space="preserve"> = 0</w:t>
+      </w:r>
+      <w:r>
+        <w:br/>
+      </w:r>
+      <w:r>
+        <w:t xml:space="preserve">Zlicza numer kolejnego wątku. Zmienna potrzebna do </w:t>
+      </w:r>
+      <w:r>
+        <w:t>dodania czasu wykonania aktualnego wątku, do pozostałych wątków w kolejce</w:t>
+      </w:r>
+      <w:r>
+        <w:t>.</w:t>
+      </w:r>
+    </w:p>
+    <w:p/>
+    <w:p>
+      <w:r>
+        <w:rPr>
+          <w:b/>
+        </w:rPr>
+        <w:t>listOfWaitingTime</w:t>
+      </w:r>
+      <w:r>
+        <w:t xml:space="preserve"> – </w:t>
+      </w:r>
+      <w:r>
+        <w:t xml:space="preserve">Globalna </w:t>
+      </w:r>
+      <w:r>
+        <w:t xml:space="preserve">LISTA </w:t>
+      </w:r>
+      <w:r>
+        <w:br/>
+        <w:t>Zawiera czasy oczekiwania przetworzonych wątków</w:t>
+      </w:r>
+    </w:p>
+    <w:p/>
+    <w:p>
+      <w:r>
+        <w:rPr>
+          <w:b/>
+        </w:rPr>
+        <w:t>listOfProcessingTime</w:t>
+      </w:r>
+      <w:r>
+        <w:t xml:space="preserve"> – Globalna LISTA </w:t>
+      </w:r>
+    </w:p>
+    <w:p>
+      <w:r>
+        <w:t>Za</w:t>
+      </w:r>
+      <w:r>
+        <w:t>wiera czasy wykonania</w:t>
+      </w:r>
+      <w:r>
+        <w:t xml:space="preserve"> przetworzonych wątków</w:t>
+      </w:r>
+    </w:p>
+    <w:p/>
+    <w:p>
+      <w:r>
+        <w:rPr>
+          <w:b/>
+        </w:rPr>
+        <w:t>listOfThread</w:t>
+      </w:r>
+      <w:r>
+        <w:t xml:space="preserve"> – Globalna LISTA </w:t>
+      </w:r>
+    </w:p>
+    <w:p>
+      <w:r>
+        <w:t>Zawiera kolejkę wątków (klasy “Thread”) do wykonania</w:t>
+      </w:r>
+    </w:p>
+    <w:p/>
+    <w:p/>
+    <w:p/>
+    <w:p>
+      <w:pPr>
+        <w:pStyle w:val="Heading1"/>
+      </w:pPr>
+      <w:r>
+        <w:t>thread.py</w:t>
+      </w:r>
+    </w:p>
+    <w:p>
+      <w:r>
+        <w:t>Plik, który zawiera implementacje klasy „Thread”</w:t>
+      </w:r>
+      <w:r>
+        <w:t>. Symuluje ona działanie wątku w systemie.</w:t>
+      </w:r>
+    </w:p>
+    <w:p>
+      <w:pPr>
+        <w:pStyle w:val="Heading2"/>
+      </w:pPr>
+      <w:r>
+        <w:br/>
+      </w:r>
+      <w:r>
+        <w:t>Zmienne</w:t>
+      </w:r>
+      <w:r>
+        <w:br/>
+      </w:r>
+    </w:p>
+    <w:p>
+      <w:r>
+        <w:rPr>
+          <w:b/>
+        </w:rPr>
+        <w:t>waitingTime</w:t>
+      </w:r>
+      <w:r>
+        <w:t xml:space="preserve"> – INT</w:t>
+      </w:r>
+      <w:r>
+        <w:t xml:space="preserve"> – wartość domyślna = 0</w:t>
+      </w:r>
+      <w:r>
+        <w:br/>
+        <w:t xml:space="preserve">Zmienna przechowująca czas </w:t>
+      </w:r>
+      <w:r>
+        <w:t>oczekiwania</w:t>
+      </w:r>
+      <w:r>
+        <w:t xml:space="preserve"> wątku</w:t>
+      </w:r>
+      <w:r>
+        <w:t>.</w:t>
+      </w:r>
+    </w:p>
+    <w:p/>
+    <w:p>
+      <w:r>
+        <w:rPr>
+          <w:b/>
+        </w:rPr>
+        <w:lastRenderedPageBreak/>
+        <w:t>processingTime</w:t>
+      </w:r>
+      <w:r>
+        <w:t xml:space="preserve"> </w:t>
+      </w:r>
+      <w:r>
+        <w:t>–</w:t>
+      </w:r>
+      <w:r>
+        <w:t xml:space="preserve"> INT</w:t>
+      </w:r>
+      <w:r>
+        <w:t xml:space="preserve"> – wartość domyślna = 0</w:t>
+      </w:r>
+    </w:p>
+    <w:p>
+      <w:r>
+        <w:t>Zmienna przechowująca</w:t>
+      </w:r>
+      <w:r>
+        <w:t xml:space="preserve"> </w:t>
+      </w:r>
+      <w:r>
+        <w:t>całkowity</w:t>
+      </w:r>
+      <w:r>
+        <w:t xml:space="preserve"> czas przetwarzania wątku</w:t>
+      </w:r>
+      <w:r>
+        <w:t xml:space="preserve"> przez program</w:t>
+      </w:r>
+      <w:r>
+        <w:t>.</w:t>
+      </w:r>
+    </w:p>
+    <w:p/>
+    <w:p>
+      <w:r>
+        <w:rPr>
+          <w:b/>
+        </w:rPr>
+        <w:t>allocationOfPr</w:t>
+      </w:r>
+      <w:r>
+        <w:rPr>
+          <w:b/>
+        </w:rPr>
+        <w:t>ocessorTime</w:t>
+      </w:r>
+      <w:r>
+        <w:t xml:space="preserve"> – </w:t>
+      </w:r>
+      <w:r>
+        <w:t>INT</w:t>
+      </w:r>
+      <w:r>
+        <w:t xml:space="preserve"> </w:t>
+      </w:r>
+      <w:r>
+        <w:t>– wartość domyślna = 0</w:t>
+      </w:r>
+    </w:p>
+    <w:p>
+      <w:r>
+        <w:t>Zmienna przechowująca czas zajęcia procesora przez wątek</w:t>
+      </w:r>
+      <w:r>
+        <w:t>.</w:t>
+      </w:r>
+    </w:p>
+    <w:p/>
+    <w:p>
+      <w:pPr>
+        <w:rPr>
+          <w:lang w:val="en-US"/>
+        </w:rPr>
+      </w:pPr>
+      <w:r>
+        <w:rPr>
+          <w:b/>
+          <w:lang w:val="en-US"/>
+        </w:rPr>
+        <w:t>didFinished</w:t>
+      </w:r>
+      <w:r>
+        <w:rPr>
+          <w:lang w:val="en-US"/>
+        </w:rPr>
+        <w:t xml:space="preserve"> </w:t>
+      </w:r>
+      <w:r>
+        <w:rPr>
+          <w:lang w:val="en-US"/>
+        </w:rPr>
+        <w:t>–</w:t>
+      </w:r>
+      <w:r>
+        <w:rPr>
+          <w:lang w:val="en-US"/>
+        </w:rPr>
+        <w:t xml:space="preserve"> </w:t>
+      </w:r>
+      <w:r>
+        <w:rPr>
+          <w:lang w:val="en-US"/>
+        </w:rPr>
+        <w:t>BOOL</w:t>
+      </w:r>
+      <w:r>
+        <w:rPr>
+          <w:lang w:val="en-US"/>
+        </w:rPr>
+        <w:t xml:space="preserve"> </w:t>
+      </w:r>
+      <w:r>
+        <w:t xml:space="preserve">– wartość </w:t>
+      </w:r>
+      <w:r>
+        <w:t>domyślna = FALSE</w:t>
+      </w:r>
+    </w:p>
+    <w:p>
+      <w:r>
+        <w:t xml:space="preserve">Zmienna, która zwraca nam czy </w:t>
+      </w:r>
+      <w:r>
+        <w:t>proces</w:t>
+      </w:r>
+      <w:r>
+        <w:t xml:space="preserve"> został już wykonany czy też nie.</w:t>
+      </w:r>
+    </w:p>
+    <w:p>
+      <w:pPr>
+        <w:pStyle w:val="Heading2"/>
+        <w:rPr>
+          <w:rFonts w:asciiTheme="minorHAnsi" w:eastAsiaTheme="minorHAnsi" w:hAnsiTheme="minorHAnsi" w:cstheme="minorBidi"/>
+          <w:color w:val="auto"/>
+          <w:sz w:val="24"/>
+          <w:szCs w:val="24"/>
+        </w:rPr>
+      </w:pPr>
+    </w:p>
+    <w:p>
+      <w:pPr>
+        <w:pStyle w:val="Heading2"/>
+        <w:rPr>
+          <w:lang w:val="en-US"/>
+        </w:rPr>
+      </w:pPr>
+      <w:r>
+        <w:t>Metody</w:t>
+      </w:r>
+    </w:p>
+    <w:p/>
+    <w:p>
+      <w:r>
+        <w:rPr>
+          <w:rStyle w:val="Heading3Char"/>
+        </w:rPr>
+        <w:t>__init__(self, allocationOfProcessorTime)</w:t>
+      </w:r>
+      <w:r>
+        <w:rPr>
+          <w:rStyle w:val="Heading3Char"/>
+        </w:rPr>
+        <w:br/>
+      </w:r>
+      <w:r>
+        <w:t>Metoda</w:t>
+      </w:r>
+      <w:r>
+        <w:t xml:space="preserve"> inicjalizująca obiekt “Thread”</w:t>
+      </w:r>
+      <w:r>
+        <w:t xml:space="preserve">, wraz z przypisaniem czasu który potrzebuje </w:t>
+      </w:r>
+      <w:r>
+        <w:t>proces</w:t>
+      </w:r>
+      <w:r>
+        <w:t>or na wykonanie tego wątku</w:t>
+      </w:r>
+      <w:r>
+        <w:t>.</w:t>
+      </w:r>
+    </w:p>
+    <w:p>
+      <w:r>
+        <w:t xml:space="preserve">Argumenty </w:t>
+      </w:r>
+      <w:r>
+        <w:br/>
+      </w:r>
+      <w:r>
+        <w:rPr>
+          <w:b/>
+        </w:rPr>
+        <w:t>allocationOfProcessorTime</w:t>
+      </w:r>
+      <w:r>
+        <w:t xml:space="preserve"> – Czas zajętości procesora przez wątek. </w:t>
+      </w:r>
+    </w:p>
+    <w:p/>
+    <w:p>
+      <w:r>
+        <w:rPr>
+          <w:rStyle w:val="Heading3Char"/>
+        </w:rPr>
+        <w:t>executeProcess(self)</w:t>
+      </w:r>
+      <w:r>
+        <w:br/>
+        <w:t>Metoda, która symuluje uruchomienie procesu. Jej zadaniem jest dodanie czasu przetwarzania wątku do całkowitego c</w:t>
+      </w:r>
+      <w:r>
+        <w:t>zasu przetwarzania danego wątku, a także ustawienie wątku jako wykonanego.</w:t>
+      </w:r>
+    </w:p>
+    <w:p/>
+    <w:p>
+      <w:r>
+        <w:rPr>
+          <w:rStyle w:val="Heading3Char"/>
+        </w:rPr>
+        <w:t>endingPreviousProcess (self, durationOfEndingProcess)</w:t>
+      </w:r>
+      <w:r>
+        <w:rPr>
+          <w:b/>
+        </w:rPr>
+        <w:br/>
+      </w:r>
+      <w:r>
+        <w:t xml:space="preserve">Metoda, którą wywołujemy po wykonaniu procesu. </w:t>
+      </w:r>
+      <w:r>
+        <w:t>Dodaje ona „</w:t>
+      </w:r>
+      <w:r>
+        <w:t>allocationOfProcessorTime</w:t>
+      </w:r>
+      <w:r>
+        <w:t>” aktualnego wątku do „</w:t>
+      </w:r>
+      <w:r>
+        <w:t>waitingTime</w:t>
+      </w:r>
+      <w:r>
+        <w:t>” i „</w:t>
+      </w:r>
+      <w:r>
+        <w:t>processingTime</w:t>
+      </w:r>
+      <w:r>
+        <w:t>” pozostałych wątków w kolejce.</w:t>
+      </w:r>
+    </w:p>
+    <w:p/>
+    <w:p>
+      <w:r>
+        <w:t>Argumenty</w:t>
+      </w:r>
+      <w:r>
+        <w:br/>
+      </w:r>
+      <w:r>
+        <w:rPr>
+          <w:b/>
+        </w:rPr>
+        <w:t>durationOfEndingProcess</w:t>
+      </w:r>
+      <w:r>
+        <w:t xml:space="preserve"> – czas zajęcia przez procesor aktualnie wykonanego wątku.</w:t>
+      </w:r>
+    </w:p>
+    <w:p/>
+    <w:p>
+      <w:r>
+        <w:rPr>
+          <w:rStyle w:val="Heading3Char"/>
+          <w:lang w:val="en-US"/>
+        </w:rPr>
+        <w:t>putResultsToTable(self, listOfWaitingTime = [], listOfProcessingTime = [], *args)</w:t>
+      </w:r>
+      <w:r>
+        <w:rPr>
+          <w:rStyle w:val="Heading3Char"/>
+        </w:rPr>
+        <w:br/>
+      </w:r>
+      <w:r>
+        <w:t>Metoda, która wkłada “waitingTime” oraz “processingTime” do tablicy wyników.</w:t>
+      </w:r>
+    </w:p>
+    <w:p>
+      <w:pPr>
+        <w:rPr>
+          <w:lang w:val="en-US"/>
+        </w:rPr>
+      </w:pPr>
+    </w:p>
+    <w:p>
+      <w:r>
+        <w:t>Argumenty</w:t>
+      </w:r>
+      <w:r>
+        <w:br/>
+      </w:r>
+      <w:r>
+        <w:rPr>
+          <w:b/>
+        </w:rPr>
+        <w:t>listOfWaitingTime</w:t>
+      </w:r>
+      <w:r>
+        <w:t xml:space="preserve"> – LIST – Przechowuje czasy czekania wykonanych procesów</w:t>
+      </w:r>
+      <w:r>
+        <w:t>.</w:t>
+      </w:r>
+    </w:p>
+    <w:p>
+      <w:r>
+        <w:rPr>
+          <w:b/>
+        </w:rPr>
+        <w:t>listOfProcessingTime</w:t>
+      </w:r>
+      <w:r>
+        <w:rPr>
+          <w:b/>
+        </w:rPr>
+        <w:t xml:space="preserve"> </w:t>
+      </w:r>
+      <w:r>
+        <w:t xml:space="preserve">LIST – Przechowuje czasy </w:t>
+      </w:r>
+      <w:r>
+        <w:t>wykonania</w:t>
+      </w:r>
+      <w:r>
+        <w:t xml:space="preserve"> </w:t>
+      </w:r>
+      <w:r>
+        <w:t>przetworzonych</w:t>
+      </w:r>
+      <w:r>
+        <w:t xml:space="preserve"> procesów</w:t>
+      </w:r>
+      <w:r>
+        <w:t>.</w:t>
+      </w:r>
+    </w:p>
+    <w:p/>
     <w:p/>
     <w:p/>
     <w:sectPr>
@@ -869,10 +2030,51 @@
       <w:szCs w:val="26"/>
     </w:rPr>
   </w:style>
+  <w:style w:type="paragraph" w:styleId="Heading3">
+    <w:name w:val="heading 3"/>
+    <w:basedOn w:val="Normal"/>
+    <w:next w:val="Normal"/>
+    <w:link w:val="Heading3Char"/>
+    <w:uiPriority w:val="9"/>
+    <w:unhideWhenUsed/>
+    <w:qFormat/>
+    <w:rsid w:val="005F0104"/>
+    <w:pPr>
+      <w:keepNext/>
+      <w:keepLines/>
+      <w:spacing w:before="40"/>
+      <w:outlineLvl w:val="2"/>
+    </w:pPr>
+    <w:rPr>
+      <w:rFonts w:asciiTheme="majorHAnsi" w:eastAsiaTheme="majorEastAsia" w:hAnsiTheme="majorHAnsi" w:cstheme="majorBidi"/>
+      <w:color w:val="1F3763" w:themeColor="accent1" w:themeShade="7F"/>
+    </w:rPr>
+  </w:style>
+  <w:style w:type="paragraph" w:styleId="Heading4">
+    <w:name w:val="heading 4"/>
+    <w:basedOn w:val="Normal"/>
+    <w:next w:val="Normal"/>
+    <w:link w:val="Heading4Char"/>
+    <w:uiPriority w:val="9"/>
+    <w:unhideWhenUsed/>
+    <w:qFormat/>
+    <w:rsid w:val="00486EE2"/>
+    <w:pPr>
+      <w:keepNext/>
+      <w:keepLines/>
+      <w:spacing w:before="40"/>
+      <w:outlineLvl w:val="3"/>
+    </w:pPr>
+    <w:rPr>
+      <w:rFonts w:asciiTheme="majorHAnsi" w:eastAsiaTheme="majorEastAsia" w:hAnsiTheme="majorHAnsi" w:cstheme="majorBidi"/>
+      <w:i/>
+      <w:iCs/>
+      <w:color w:val="2F5496" w:themeColor="accent1" w:themeShade="BF"/>
+    </w:rPr>
+  </w:style>
   <w:style w:type="character" w:default="1" w:styleId="DefaultParagraphFont">
     <w:name w:val="Default Paragraph Font"/>
     <w:uiPriority w:val="1"/>
-    <w:semiHidden/>
     <w:unhideWhenUsed/>
   </w:style>
   <w:style w:type="table" w:default="1" w:styleId="TableNormal">
@@ -1012,6 +2214,30 @@
       <w:color w:val="2F5496" w:themeColor="accent1" w:themeShade="BF"/>
       <w:sz w:val="26"/>
       <w:szCs w:val="26"/>
+    </w:rPr>
+  </w:style>
+  <w:style w:type="character" w:customStyle="1" w:styleId="Heading3Char">
+    <w:name w:val="Heading 3 Char"/>
+    <w:basedOn w:val="DefaultParagraphFont"/>
+    <w:link w:val="Heading3"/>
+    <w:uiPriority w:val="9"/>
+    <w:rsid w:val="005F0104"/>
+    <w:rPr>
+      <w:rFonts w:asciiTheme="majorHAnsi" w:eastAsiaTheme="majorEastAsia" w:hAnsiTheme="majorHAnsi" w:cstheme="majorBidi"/>
+      <w:color w:val="1F3763" w:themeColor="accent1" w:themeShade="7F"/>
+    </w:rPr>
+  </w:style>
+  <w:style w:type="character" w:customStyle="1" w:styleId="Heading4Char">
+    <w:name w:val="Heading 4 Char"/>
+    <w:basedOn w:val="DefaultParagraphFont"/>
+    <w:link w:val="Heading4"/>
+    <w:uiPriority w:val="9"/>
+    <w:rsid w:val="00486EE2"/>
+    <w:rPr>
+      <w:rFonts w:asciiTheme="majorHAnsi" w:eastAsiaTheme="majorEastAsia" w:hAnsiTheme="majorHAnsi" w:cstheme="majorBidi"/>
+      <w:i/>
+      <w:iCs/>
+      <w:color w:val="2F5496" w:themeColor="accent1" w:themeShade="BF"/>
     </w:rPr>
   </w:style>
 </w:styles>

</xml_diff>